<commit_message>
updating group project doc
</commit_message>
<xml_diff>
--- a/Group Project.docx
+++ b/Group Project.docx
@@ -947,16 +947,16 @@
           <w:szCs w:val="28"/>
         </w:rPr>
         <w:drawing>
-          <wp:inline distT="114300" distB="114300" distL="114300" distR="114300" wp14:anchorId="73F7D65F" wp14:editId="05E7FB34">
+          <wp:inline distT="114300" distB="114300" distL="114300" distR="114300" wp14:anchorId="35E22AB9" wp14:editId="408DD3C6">
             <wp:extent cx="1938338" cy="2430013"/>
             <wp:effectExtent l="0" t="0" r="0" b="0"/>
-            <wp:docPr id="2" name="image2.jpg"/>
+            <wp:docPr id="2" name="image3.jpg"/>
             <wp:cNvGraphicFramePr/>
             <a:graphic xmlns:a="http://schemas.openxmlformats.org/drawingml/2006/main">
               <a:graphicData uri="http://schemas.openxmlformats.org/drawingml/2006/picture">
                 <pic:pic xmlns:pic="http://schemas.openxmlformats.org/drawingml/2006/picture">
                   <pic:nvPicPr>
-                    <pic:cNvPr id="0" name="image2.jpg"/>
+                    <pic:cNvPr id="0" name="image3.jpg"/>
                     <pic:cNvPicPr preferRelativeResize="0"/>
                   </pic:nvPicPr>
                   <pic:blipFill>
@@ -1073,16 +1073,16 @@
           <w:szCs w:val="28"/>
         </w:rPr>
         <w:drawing>
-          <wp:inline distT="114300" distB="114300" distL="114300" distR="114300" wp14:anchorId="2F9CBF5A" wp14:editId="2B65A1C9">
+          <wp:inline distT="114300" distB="114300" distL="114300" distR="114300" wp14:anchorId="1C02213B" wp14:editId="18C1A728">
             <wp:extent cx="1985963" cy="2636963"/>
             <wp:effectExtent l="0" t="0" r="0" b="0"/>
-            <wp:docPr id="3" name="image3.jpg"/>
+            <wp:docPr id="3" name="image2.jpg"/>
             <wp:cNvGraphicFramePr/>
             <a:graphic xmlns:a="http://schemas.openxmlformats.org/drawingml/2006/main">
               <a:graphicData uri="http://schemas.openxmlformats.org/drawingml/2006/picture">
                 <pic:pic xmlns:pic="http://schemas.openxmlformats.org/drawingml/2006/picture">
                   <pic:nvPicPr>
-                    <pic:cNvPr id="0" name="image3.jpg"/>
+                    <pic:cNvPr id="0" name="image2.jpg"/>
                     <pic:cNvPicPr preferRelativeResize="0"/>
                   </pic:nvPicPr>
                   <pic:blipFill>
@@ -1204,7 +1204,7 @@
           <w:szCs w:val="28"/>
         </w:rPr>
         <w:drawing>
-          <wp:inline distT="114300" distB="114300" distL="114300" distR="114300" wp14:anchorId="74FC576F" wp14:editId="0FB33F1A">
+          <wp:inline distT="114300" distB="114300" distL="114300" distR="114300" wp14:anchorId="58367163" wp14:editId="3BA8C439">
             <wp:extent cx="2624138" cy="2624138"/>
             <wp:effectExtent l="0" t="0" r="0" b="0"/>
             <wp:docPr id="1" name="image1.png"/>
@@ -1260,15 +1260,52 @@
           <w:sz w:val="28"/>
           <w:szCs w:val="28"/>
         </w:rPr>
-        <w:t>My name is Gabriel Sanchez, I have an Associate's degree Computer Science, Networking. I am currently attending Bellevue University for a Web Development Bachelor. I am currently working in Greater Omaha Packing as a Desktop Specialist Technician. I am new</w:t>
-      </w:r>
-      <w:r>
-        <w:rPr>
-          <w:sz w:val="28"/>
-          <w:szCs w:val="28"/>
-        </w:rPr>
-        <w:t xml:space="preserve"> to web design, but I am really interested in this career. I love making websites, and my goal is to obtain the necessary mad skills to develop modern websites. </w:t>
-      </w:r>
+        <w:t>My name is Gabriel Sanchez Serna, I have an Associate's degree in Computer Science, Networking. I am currently attending Bellevue University for a Web Development Bachelor. I am currently working in Greater Omaha Packing as a Desktop Specialist Technician.</w:t>
+      </w:r>
+      <w:r>
+        <w:rPr>
+          <w:sz w:val="28"/>
+          <w:szCs w:val="28"/>
+        </w:rPr>
+        <w:t xml:space="preserve"> I am working with a great Tech team, where most of my team members are engineers and the great part is that they are willing to share their skills.  I am new to web design, but I am really interested in this career. I had a website design class at Metro, </w:t>
+      </w:r>
+      <w:r>
+        <w:rPr>
+          <w:sz w:val="28"/>
+          <w:szCs w:val="28"/>
+        </w:rPr>
+        <w:t>and since then I loved the concept, it was really fun to go throughout the class assignments. I enjoy making websites, and my goal is to obtain the necessary mad skills to develop modern websites. After getting my bachelor’s I am planning to look for a job</w:t>
+      </w:r>
+      <w:r>
+        <w:rPr>
+          <w:sz w:val="28"/>
+          <w:szCs w:val="28"/>
+        </w:rPr>
+        <w:t xml:space="preserve"> where I can utilize my skills and get experience in web development. </w:t>
+      </w:r>
+    </w:p>
+    <w:p>
+      <w:pPr>
+        <w:rPr>
+          <w:sz w:val="28"/>
+          <w:szCs w:val="28"/>
+        </w:rPr>
+      </w:pPr>
+      <w:r>
+        <w:rPr>
+          <w:sz w:val="28"/>
+          <w:szCs w:val="28"/>
+        </w:rPr>
+        <w:t xml:space="preserve"> </w:t>
+      </w:r>
+    </w:p>
+    <w:p>
+      <w:pPr>
+        <w:rPr>
+          <w:sz w:val="28"/>
+          <w:szCs w:val="28"/>
+        </w:rPr>
+      </w:pPr>
     </w:p>
     <w:sectPr>
       <w:pgSz w:w="12240" w:h="15840"/>
@@ -1283,99 +1320,99 @@
 <file path=word/numbering.xml><?xml version="1.0" encoding="utf-8"?>
 <w:numbering xmlns:wpc="http://schemas.microsoft.com/office/word/2010/wordprocessingCanvas" xmlns:cx="http://schemas.microsoft.com/office/drawing/2014/chartex" xmlns:cx1="http://schemas.microsoft.com/office/drawing/2015/9/8/chartex" xmlns:cx2="http://schemas.microsoft.com/office/drawing/2015/10/21/chartex" xmlns:cx3="http://schemas.microsoft.com/office/drawing/2016/5/9/chartex" xmlns:cx4="http://schemas.microsoft.com/office/drawing/2016/5/10/chartex" xmlns:cx5="http://schemas.microsoft.com/office/drawing/2016/5/11/chartex" xmlns:cx6="http://schemas.microsoft.com/office/drawing/2016/5/12/chartex" xmlns:cx7="http://schemas.microsoft.com/office/drawing/2016/5/13/chartex" xmlns:cx8="http://schemas.microsoft.com/office/drawing/2016/5/14/chartex" xmlns:mc="http://schemas.openxmlformats.org/markup-compatibility/2006" xmlns:aink="http://schemas.microsoft.com/office/drawing/2016/ink" xmlns:am3d="http://schemas.microsoft.com/office/drawing/2017/model3d" xmlns:o="urn:schemas-microsoft-com:office:office" xmlns:r="http://schemas.openxmlformats.org/officeDocument/2006/relationships" xmlns:m="http://schemas.openxmlformats.org/officeDocument/2006/math" xmlns:v="urn:schemas-microsoft-com:vml" xmlns:wp14="http://schemas.microsoft.com/office/word/2010/wordprocessingDrawing" xmlns:wp="http://schemas.openxmlformats.org/drawingml/2006/wordprocessingDrawing" xmlns:w10="urn:schemas-microsoft-com:office:word" xmlns:w="http://schemas.openxmlformats.org/wordprocessingml/2006/main" xmlns:w14="http://schemas.microsoft.com/office/word/2010/wordml" xmlns:w15="http://schemas.microsoft.com/office/word/2012/wordml" xmlns:w16cid="http://schemas.microsoft.com/office/word/2016/wordml/cid" xmlns:w16se="http://schemas.microsoft.com/office/word/2015/wordml/symex" xmlns:wpg="http://schemas.microsoft.com/office/word/2010/wordprocessingGroup" xmlns:wpi="http://schemas.microsoft.com/office/word/2010/wordprocessingInk" xmlns:wne="http://schemas.microsoft.com/office/word/2006/wordml" xmlns:wps="http://schemas.microsoft.com/office/word/2010/wordprocessingShape" mc:Ignorable="w14 w15 w16se w16cid wp14">
   <w:abstractNum w:abstractNumId="0" w15:restartNumberingAfterBreak="0">
-    <w:nsid w:val="0B224090"/>
+    <w:nsid w:val="1A4171A7"/>
     <w:multiLevelType w:val="multilevel"/>
-    <w:tmpl w:val="32D47A7E"/>
+    <w:tmpl w:val="C6066852"/>
     <w:lvl w:ilvl="0">
       <w:start w:val="1"/>
       <w:numFmt w:val="bullet"/>
+      <w:lvlText w:val="❖"/>
+      <w:lvlJc w:val="left"/>
+      <w:pPr>
+        <w:ind w:left="720" w:hanging="360"/>
+      </w:pPr>
+      <w:rPr>
+        <w:u w:val="none"/>
+      </w:rPr>
+    </w:lvl>
+    <w:lvl w:ilvl="1">
+      <w:start w:val="1"/>
+      <w:numFmt w:val="bullet"/>
+      <w:lvlText w:val="➢"/>
+      <w:lvlJc w:val="left"/>
+      <w:pPr>
+        <w:ind w:left="1440" w:hanging="360"/>
+      </w:pPr>
+      <w:rPr>
+        <w:u w:val="none"/>
+      </w:rPr>
+    </w:lvl>
+    <w:lvl w:ilvl="2">
+      <w:start w:val="1"/>
+      <w:numFmt w:val="bullet"/>
+      <w:lvlText w:val="■"/>
+      <w:lvlJc w:val="left"/>
+      <w:pPr>
+        <w:ind w:left="2160" w:hanging="360"/>
+      </w:pPr>
+      <w:rPr>
+        <w:u w:val="none"/>
+      </w:rPr>
+    </w:lvl>
+    <w:lvl w:ilvl="3">
+      <w:start w:val="1"/>
+      <w:numFmt w:val="bullet"/>
       <w:lvlText w:val="●"/>
       <w:lvlJc w:val="left"/>
       <w:pPr>
-        <w:ind w:left="720" w:hanging="360"/>
-      </w:pPr>
-      <w:rPr>
-        <w:u w:val="none"/>
-      </w:rPr>
-    </w:lvl>
-    <w:lvl w:ilvl="1">
-      <w:start w:val="1"/>
-      <w:numFmt w:val="bullet"/>
-      <w:lvlText w:val="○"/>
-      <w:lvlJc w:val="left"/>
-      <w:pPr>
-        <w:ind w:left="1440" w:hanging="360"/>
-      </w:pPr>
-      <w:rPr>
-        <w:u w:val="none"/>
-      </w:rPr>
-    </w:lvl>
-    <w:lvl w:ilvl="2">
+        <w:ind w:left="2880" w:hanging="360"/>
+      </w:pPr>
+      <w:rPr>
+        <w:u w:val="none"/>
+      </w:rPr>
+    </w:lvl>
+    <w:lvl w:ilvl="4">
+      <w:start w:val="1"/>
+      <w:numFmt w:val="bullet"/>
+      <w:lvlText w:val="◆"/>
+      <w:lvlJc w:val="left"/>
+      <w:pPr>
+        <w:ind w:left="3600" w:hanging="360"/>
+      </w:pPr>
+      <w:rPr>
+        <w:u w:val="none"/>
+      </w:rPr>
+    </w:lvl>
+    <w:lvl w:ilvl="5">
+      <w:start w:val="1"/>
+      <w:numFmt w:val="bullet"/>
+      <w:lvlText w:val="➢"/>
+      <w:lvlJc w:val="left"/>
+      <w:pPr>
+        <w:ind w:left="4320" w:hanging="360"/>
+      </w:pPr>
+      <w:rPr>
+        <w:u w:val="none"/>
+      </w:rPr>
+    </w:lvl>
+    <w:lvl w:ilvl="6">
       <w:start w:val="1"/>
       <w:numFmt w:val="bullet"/>
       <w:lvlText w:val="■"/>
       <w:lvlJc w:val="left"/>
       <w:pPr>
-        <w:ind w:left="2160" w:hanging="360"/>
-      </w:pPr>
-      <w:rPr>
-        <w:u w:val="none"/>
-      </w:rPr>
-    </w:lvl>
-    <w:lvl w:ilvl="3">
+        <w:ind w:left="5040" w:hanging="360"/>
+      </w:pPr>
+      <w:rPr>
+        <w:u w:val="none"/>
+      </w:rPr>
+    </w:lvl>
+    <w:lvl w:ilvl="7">
       <w:start w:val="1"/>
       <w:numFmt w:val="bullet"/>
       <w:lvlText w:val="●"/>
       <w:lvlJc w:val="left"/>
       <w:pPr>
-        <w:ind w:left="2880" w:hanging="360"/>
-      </w:pPr>
-      <w:rPr>
-        <w:u w:val="none"/>
-      </w:rPr>
-    </w:lvl>
-    <w:lvl w:ilvl="4">
-      <w:start w:val="1"/>
-      <w:numFmt w:val="bullet"/>
-      <w:lvlText w:val="○"/>
-      <w:lvlJc w:val="left"/>
-      <w:pPr>
-        <w:ind w:left="3600" w:hanging="360"/>
-      </w:pPr>
-      <w:rPr>
-        <w:u w:val="none"/>
-      </w:rPr>
-    </w:lvl>
-    <w:lvl w:ilvl="5">
-      <w:start w:val="1"/>
-      <w:numFmt w:val="bullet"/>
-      <w:lvlText w:val="■"/>
-      <w:lvlJc w:val="left"/>
-      <w:pPr>
-        <w:ind w:left="4320" w:hanging="360"/>
-      </w:pPr>
-      <w:rPr>
-        <w:u w:val="none"/>
-      </w:rPr>
-    </w:lvl>
-    <w:lvl w:ilvl="6">
-      <w:start w:val="1"/>
-      <w:numFmt w:val="bullet"/>
-      <w:lvlText w:val="●"/>
-      <w:lvlJc w:val="left"/>
-      <w:pPr>
-        <w:ind w:left="5040" w:hanging="360"/>
-      </w:pPr>
-      <w:rPr>
-        <w:u w:val="none"/>
-      </w:rPr>
-    </w:lvl>
-    <w:lvl w:ilvl="7">
-      <w:start w:val="1"/>
-      <w:numFmt w:val="bullet"/>
-      <w:lvlText w:val="○"/>
-      <w:lvlJc w:val="left"/>
-      <w:pPr>
         <w:ind w:left="5760" w:hanging="360"/>
       </w:pPr>
       <w:rPr>
@@ -1385,7 +1422,7 @@
     <w:lvl w:ilvl="8">
       <w:start w:val="1"/>
       <w:numFmt w:val="bullet"/>
-      <w:lvlText w:val="■"/>
+      <w:lvlText w:val="◆"/>
       <w:lvlJc w:val="left"/>
       <w:pPr>
         <w:ind w:left="6480" w:hanging="360"/>
@@ -1396,9 +1433,9 @@
     </w:lvl>
   </w:abstractNum>
   <w:abstractNum w:abstractNumId="1" w15:restartNumberingAfterBreak="0">
-    <w:nsid w:val="28143B43"/>
+    <w:nsid w:val="349B529B"/>
     <w:multiLevelType w:val="multilevel"/>
-    <w:tmpl w:val="7D4C5970"/>
+    <w:tmpl w:val="75A24298"/>
     <w:lvl w:ilvl="0">
       <w:start w:val="1"/>
       <w:numFmt w:val="bullet"/>
@@ -1509,9 +1546,9 @@
     </w:lvl>
   </w:abstractNum>
   <w:abstractNum w:abstractNumId="2" w15:restartNumberingAfterBreak="0">
-    <w:nsid w:val="40B34875"/>
+    <w:nsid w:val="3C0A1AB8"/>
     <w:multiLevelType w:val="multilevel"/>
-    <w:tmpl w:val="0F324530"/>
+    <w:tmpl w:val="71B0107A"/>
     <w:lvl w:ilvl="0">
       <w:start w:val="1"/>
       <w:numFmt w:val="bullet"/>
@@ -1622,13 +1659,13 @@
     </w:lvl>
   </w:abstractNum>
   <w:abstractNum w:abstractNumId="3" w15:restartNumberingAfterBreak="0">
-    <w:nsid w:val="4C0E6DB4"/>
+    <w:nsid w:val="420A2950"/>
     <w:multiLevelType w:val="multilevel"/>
-    <w:tmpl w:val="E836E26E"/>
+    <w:tmpl w:val="1F5A02F2"/>
     <w:lvl w:ilvl="0">
       <w:start w:val="1"/>
       <w:numFmt w:val="bullet"/>
-      <w:lvlText w:val="❖"/>
+      <w:lvlText w:val="●"/>
       <w:lvlJc w:val="left"/>
       <w:pPr>
         <w:ind w:left="720" w:hanging="360"/>
@@ -1640,7 +1677,7 @@
     <w:lvl w:ilvl="1">
       <w:start w:val="1"/>
       <w:numFmt w:val="bullet"/>
-      <w:lvlText w:val="➢"/>
+      <w:lvlText w:val="○"/>
       <w:lvlJc w:val="left"/>
       <w:pPr>
         <w:ind w:left="1440" w:hanging="360"/>
@@ -1676,7 +1713,7 @@
     <w:lvl w:ilvl="4">
       <w:start w:val="1"/>
       <w:numFmt w:val="bullet"/>
-      <w:lvlText w:val="◆"/>
+      <w:lvlText w:val="○"/>
       <w:lvlJc w:val="left"/>
       <w:pPr>
         <w:ind w:left="3600" w:hanging="360"/>
@@ -1688,7 +1725,7 @@
     <w:lvl w:ilvl="5">
       <w:start w:val="1"/>
       <w:numFmt w:val="bullet"/>
-      <w:lvlText w:val="➢"/>
+      <w:lvlText w:val="■"/>
       <w:lvlJc w:val="left"/>
       <w:pPr>
         <w:ind w:left="4320" w:hanging="360"/>
@@ -1700,31 +1737,31 @@
     <w:lvl w:ilvl="6">
       <w:start w:val="1"/>
       <w:numFmt w:val="bullet"/>
+      <w:lvlText w:val="●"/>
+      <w:lvlJc w:val="left"/>
+      <w:pPr>
+        <w:ind w:left="5040" w:hanging="360"/>
+      </w:pPr>
+      <w:rPr>
+        <w:u w:val="none"/>
+      </w:rPr>
+    </w:lvl>
+    <w:lvl w:ilvl="7">
+      <w:start w:val="1"/>
+      <w:numFmt w:val="bullet"/>
+      <w:lvlText w:val="○"/>
+      <w:lvlJc w:val="left"/>
+      <w:pPr>
+        <w:ind w:left="5760" w:hanging="360"/>
+      </w:pPr>
+      <w:rPr>
+        <w:u w:val="none"/>
+      </w:rPr>
+    </w:lvl>
+    <w:lvl w:ilvl="8">
+      <w:start w:val="1"/>
+      <w:numFmt w:val="bullet"/>
       <w:lvlText w:val="■"/>
-      <w:lvlJc w:val="left"/>
-      <w:pPr>
-        <w:ind w:left="5040" w:hanging="360"/>
-      </w:pPr>
-      <w:rPr>
-        <w:u w:val="none"/>
-      </w:rPr>
-    </w:lvl>
-    <w:lvl w:ilvl="7">
-      <w:start w:val="1"/>
-      <w:numFmt w:val="bullet"/>
-      <w:lvlText w:val="●"/>
-      <w:lvlJc w:val="left"/>
-      <w:pPr>
-        <w:ind w:left="5760" w:hanging="360"/>
-      </w:pPr>
-      <w:rPr>
-        <w:u w:val="none"/>
-      </w:rPr>
-    </w:lvl>
-    <w:lvl w:ilvl="8">
-      <w:start w:val="1"/>
-      <w:numFmt w:val="bullet"/>
-      <w:lvlText w:val="◆"/>
       <w:lvlJc w:val="left"/>
       <w:pPr>
         <w:ind w:left="6480" w:hanging="360"/>
@@ -1735,16 +1772,16 @@
     </w:lvl>
   </w:abstractNum>
   <w:abstractNum w:abstractNumId="4" w15:restartNumberingAfterBreak="0">
-    <w:nsid w:val="5F644DFE"/>
+    <w:nsid w:val="436B1014"/>
     <w:multiLevelType w:val="multilevel"/>
-    <w:tmpl w:val="8B24739E"/>
+    <w:tmpl w:val="0B74A556"/>
     <w:lvl w:ilvl="0">
       <w:start w:val="1"/>
       <w:numFmt w:val="bullet"/>
       <w:lvlText w:val="●"/>
       <w:lvlJc w:val="left"/>
       <w:pPr>
-        <w:ind w:left="720" w:hanging="360"/>
+        <w:ind w:left="1440" w:hanging="360"/>
       </w:pPr>
       <w:rPr>
         <w:u w:val="none"/>
@@ -1756,7 +1793,7 @@
       <w:lvlText w:val="○"/>
       <w:lvlJc w:val="left"/>
       <w:pPr>
-        <w:ind w:left="1440" w:hanging="360"/>
+        <w:ind w:left="2160" w:hanging="360"/>
       </w:pPr>
       <w:rPr>
         <w:u w:val="none"/>
@@ -1768,7 +1805,7 @@
       <w:lvlText w:val="■"/>
       <w:lvlJc w:val="left"/>
       <w:pPr>
-        <w:ind w:left="2160" w:hanging="360"/>
+        <w:ind w:left="2880" w:hanging="360"/>
       </w:pPr>
       <w:rPr>
         <w:u w:val="none"/>
@@ -1780,7 +1817,7 @@
       <w:lvlText w:val="●"/>
       <w:lvlJc w:val="left"/>
       <w:pPr>
-        <w:ind w:left="2880" w:hanging="360"/>
+        <w:ind w:left="3600" w:hanging="360"/>
       </w:pPr>
       <w:rPr>
         <w:u w:val="none"/>
@@ -1792,7 +1829,7 @@
       <w:lvlText w:val="○"/>
       <w:lvlJc w:val="left"/>
       <w:pPr>
-        <w:ind w:left="3600" w:hanging="360"/>
+        <w:ind w:left="4320" w:hanging="360"/>
       </w:pPr>
       <w:rPr>
         <w:u w:val="none"/>
@@ -1804,7 +1841,7 @@
       <w:lvlText w:val="■"/>
       <w:lvlJc w:val="left"/>
       <w:pPr>
-        <w:ind w:left="4320" w:hanging="360"/>
+        <w:ind w:left="5040" w:hanging="360"/>
       </w:pPr>
       <w:rPr>
         <w:u w:val="none"/>
@@ -1816,7 +1853,7 @@
       <w:lvlText w:val="●"/>
       <w:lvlJc w:val="left"/>
       <w:pPr>
-        <w:ind w:left="5040" w:hanging="360"/>
+        <w:ind w:left="5760" w:hanging="360"/>
       </w:pPr>
       <w:rPr>
         <w:u w:val="none"/>
@@ -1828,7 +1865,7 @@
       <w:lvlText w:val="○"/>
       <w:lvlJc w:val="left"/>
       <w:pPr>
-        <w:ind w:left="5760" w:hanging="360"/>
+        <w:ind w:left="6480" w:hanging="360"/>
       </w:pPr>
       <w:rPr>
         <w:u w:val="none"/>
@@ -1840,7 +1877,7 @@
       <w:lvlText w:val="■"/>
       <w:lvlJc w:val="left"/>
       <w:pPr>
-        <w:ind w:left="6480" w:hanging="360"/>
+        <w:ind w:left="7200" w:hanging="360"/>
       </w:pPr>
       <w:rPr>
         <w:u w:val="none"/>
@@ -1848,112 +1885,112 @@
     </w:lvl>
   </w:abstractNum>
   <w:abstractNum w:abstractNumId="5" w15:restartNumberingAfterBreak="0">
-    <w:nsid w:val="64C40DA1"/>
+    <w:nsid w:val="447C0E08"/>
     <w:multiLevelType w:val="multilevel"/>
-    <w:tmpl w:val="0ACC8B4C"/>
+    <w:tmpl w:val="F2E277E8"/>
     <w:lvl w:ilvl="0">
       <w:start w:val="1"/>
       <w:numFmt w:val="bullet"/>
       <w:lvlText w:val="●"/>
       <w:lvlJc w:val="left"/>
       <w:pPr>
+        <w:ind w:left="720" w:hanging="360"/>
+      </w:pPr>
+      <w:rPr>
+        <w:u w:val="none"/>
+      </w:rPr>
+    </w:lvl>
+    <w:lvl w:ilvl="1">
+      <w:start w:val="1"/>
+      <w:numFmt w:val="bullet"/>
+      <w:lvlText w:val="○"/>
+      <w:lvlJc w:val="left"/>
+      <w:pPr>
         <w:ind w:left="1440" w:hanging="360"/>
       </w:pPr>
       <w:rPr>
         <w:u w:val="none"/>
       </w:rPr>
     </w:lvl>
-    <w:lvl w:ilvl="1">
+    <w:lvl w:ilvl="2">
+      <w:start w:val="1"/>
+      <w:numFmt w:val="bullet"/>
+      <w:lvlText w:val="■"/>
+      <w:lvlJc w:val="left"/>
+      <w:pPr>
+        <w:ind w:left="2160" w:hanging="360"/>
+      </w:pPr>
+      <w:rPr>
+        <w:u w:val="none"/>
+      </w:rPr>
+    </w:lvl>
+    <w:lvl w:ilvl="3">
+      <w:start w:val="1"/>
+      <w:numFmt w:val="bullet"/>
+      <w:lvlText w:val="●"/>
+      <w:lvlJc w:val="left"/>
+      <w:pPr>
+        <w:ind w:left="2880" w:hanging="360"/>
+      </w:pPr>
+      <w:rPr>
+        <w:u w:val="none"/>
+      </w:rPr>
+    </w:lvl>
+    <w:lvl w:ilvl="4">
       <w:start w:val="1"/>
       <w:numFmt w:val="bullet"/>
       <w:lvlText w:val="○"/>
       <w:lvlJc w:val="left"/>
       <w:pPr>
-        <w:ind w:left="2160" w:hanging="360"/>
-      </w:pPr>
-      <w:rPr>
-        <w:u w:val="none"/>
-      </w:rPr>
-    </w:lvl>
-    <w:lvl w:ilvl="2">
+        <w:ind w:left="3600" w:hanging="360"/>
+      </w:pPr>
+      <w:rPr>
+        <w:u w:val="none"/>
+      </w:rPr>
+    </w:lvl>
+    <w:lvl w:ilvl="5">
       <w:start w:val="1"/>
       <w:numFmt w:val="bullet"/>
       <w:lvlText w:val="■"/>
       <w:lvlJc w:val="left"/>
       <w:pPr>
-        <w:ind w:left="2880" w:hanging="360"/>
-      </w:pPr>
-      <w:rPr>
-        <w:u w:val="none"/>
-      </w:rPr>
-    </w:lvl>
-    <w:lvl w:ilvl="3">
+        <w:ind w:left="4320" w:hanging="360"/>
+      </w:pPr>
+      <w:rPr>
+        <w:u w:val="none"/>
+      </w:rPr>
+    </w:lvl>
+    <w:lvl w:ilvl="6">
       <w:start w:val="1"/>
       <w:numFmt w:val="bullet"/>
       <w:lvlText w:val="●"/>
       <w:lvlJc w:val="left"/>
       <w:pPr>
-        <w:ind w:left="3600" w:hanging="360"/>
-      </w:pPr>
-      <w:rPr>
-        <w:u w:val="none"/>
-      </w:rPr>
-    </w:lvl>
-    <w:lvl w:ilvl="4">
+        <w:ind w:left="5040" w:hanging="360"/>
+      </w:pPr>
+      <w:rPr>
+        <w:u w:val="none"/>
+      </w:rPr>
+    </w:lvl>
+    <w:lvl w:ilvl="7">
       <w:start w:val="1"/>
       <w:numFmt w:val="bullet"/>
       <w:lvlText w:val="○"/>
       <w:lvlJc w:val="left"/>
       <w:pPr>
-        <w:ind w:left="4320" w:hanging="360"/>
-      </w:pPr>
-      <w:rPr>
-        <w:u w:val="none"/>
-      </w:rPr>
-    </w:lvl>
-    <w:lvl w:ilvl="5">
+        <w:ind w:left="5760" w:hanging="360"/>
+      </w:pPr>
+      <w:rPr>
+        <w:u w:val="none"/>
+      </w:rPr>
+    </w:lvl>
+    <w:lvl w:ilvl="8">
       <w:start w:val="1"/>
       <w:numFmt w:val="bullet"/>
       <w:lvlText w:val="■"/>
       <w:lvlJc w:val="left"/>
       <w:pPr>
-        <w:ind w:left="5040" w:hanging="360"/>
-      </w:pPr>
-      <w:rPr>
-        <w:u w:val="none"/>
-      </w:rPr>
-    </w:lvl>
-    <w:lvl w:ilvl="6">
-      <w:start w:val="1"/>
-      <w:numFmt w:val="bullet"/>
-      <w:lvlText w:val="●"/>
-      <w:lvlJc w:val="left"/>
-      <w:pPr>
-        <w:ind w:left="5760" w:hanging="360"/>
-      </w:pPr>
-      <w:rPr>
-        <w:u w:val="none"/>
-      </w:rPr>
-    </w:lvl>
-    <w:lvl w:ilvl="7">
-      <w:start w:val="1"/>
-      <w:numFmt w:val="bullet"/>
-      <w:lvlText w:val="○"/>
-      <w:lvlJc w:val="left"/>
-      <w:pPr>
         <w:ind w:left="6480" w:hanging="360"/>
-      </w:pPr>
-      <w:rPr>
-        <w:u w:val="none"/>
-      </w:rPr>
-    </w:lvl>
-    <w:lvl w:ilvl="8">
-      <w:start w:val="1"/>
-      <w:numFmt w:val="bullet"/>
-      <w:lvlText w:val="■"/>
-      <w:lvlJc w:val="left"/>
-      <w:pPr>
-        <w:ind w:left="7200" w:hanging="360"/>
       </w:pPr>
       <w:rPr>
         <w:u w:val="none"/>
@@ -1961,22 +1998,22 @@
     </w:lvl>
   </w:abstractNum>
   <w:num w:numId="1">
-    <w:abstractNumId w:val="5"/>
+    <w:abstractNumId w:val="4"/>
   </w:num>
   <w:num w:numId="2">
     <w:abstractNumId w:val="1"/>
   </w:num>
   <w:num w:numId="3">
-    <w:abstractNumId w:val="2"/>
+    <w:abstractNumId w:val="0"/>
   </w:num>
   <w:num w:numId="4">
-    <w:abstractNumId w:val="4"/>
+    <w:abstractNumId w:val="5"/>
   </w:num>
   <w:num w:numId="5">
-    <w:abstractNumId w:val="0"/>
+    <w:abstractNumId w:val="3"/>
   </w:num>
   <w:num w:numId="6">
-    <w:abstractNumId w:val="3"/>
+    <w:abstractNumId w:val="2"/>
   </w:num>
 </w:numbering>
 </file>

</xml_diff>